<commit_message>
updating the jasp files
</commit_message>
<xml_diff>
--- a/Updated Guides/1 Installing JASP.docx
+++ b/Updated Guides/1 Installing JASP.docx
@@ -254,6 +254,199 @@
         <w:pStyle w:val="NormalWeb"/>
       </w:pPr>
       <w:r>
+        <w:t>Another special note: first, check what version of Mac you have by clicking on the apple in the top right corner and about this Mac:</w:t>
+      </w:r>
+    </w:p>
+    <w:p>
+      <w:pPr>
+        <w:pStyle w:val="NormalWeb"/>
+      </w:pPr>
+      <w:r>
+        <w:drawing>
+          <wp:inline distT="0" distB="0" distL="0" distR="0" wp14:anchorId="60E95E9B" wp14:editId="73DF48D5">
+            <wp:extent cx="3035300" cy="774700"/>
+            <wp:effectExtent l="0" t="0" r="0" b="0"/>
+            <wp:docPr id="4" name="Picture 4"/>
+            <wp:cNvGraphicFramePr>
+              <a:graphicFrameLocks xmlns:a="http://schemas.openxmlformats.org/drawingml/2006/main" noChangeAspect="1"/>
+            </wp:cNvGraphicFramePr>
+            <a:graphic xmlns:a="http://schemas.openxmlformats.org/drawingml/2006/main">
+              <a:graphicData uri="http://schemas.openxmlformats.org/drawingml/2006/picture">
+                <pic:pic xmlns:pic="http://schemas.openxmlformats.org/drawingml/2006/picture">
+                  <pic:nvPicPr>
+                    <pic:cNvPr id="1" name=""/>
+                    <pic:cNvPicPr/>
+                  </pic:nvPicPr>
+                  <pic:blipFill>
+                    <a:blip r:embed="rId11"/>
+                    <a:stretch>
+                      <a:fillRect/>
+                    </a:stretch>
+                  </pic:blipFill>
+                  <pic:spPr>
+                    <a:xfrm>
+                      <a:off x="0" y="0"/>
+                      <a:ext cx="3035300" cy="774700"/>
+                    </a:xfrm>
+                    <a:prstGeom prst="rect">
+                      <a:avLst/>
+                    </a:prstGeom>
+                  </pic:spPr>
+                </pic:pic>
+              </a:graphicData>
+            </a:graphic>
+          </wp:inline>
+        </w:drawing>
+      </w:r>
+    </w:p>
+    <w:p>
+      <w:pPr>
+        <w:pStyle w:val="NormalWeb"/>
+      </w:pPr>
+      <w:r>
+        <w:drawing>
+          <wp:inline distT="0" distB="0" distL="0" distR="0" wp14:anchorId="3997AE35" wp14:editId="1266E31E">
+            <wp:extent cx="5943600" cy="1402080"/>
+            <wp:effectExtent l="0" t="0" r="0" b="0"/>
+            <wp:docPr id="15" name="Picture 15"/>
+            <wp:cNvGraphicFramePr>
+              <a:graphicFrameLocks xmlns:a="http://schemas.openxmlformats.org/drawingml/2006/main" noChangeAspect="1"/>
+            </wp:cNvGraphicFramePr>
+            <a:graphic xmlns:a="http://schemas.openxmlformats.org/drawingml/2006/main">
+              <a:graphicData uri="http://schemas.openxmlformats.org/drawingml/2006/picture">
+                <pic:pic xmlns:pic="http://schemas.openxmlformats.org/drawingml/2006/picture">
+                  <pic:nvPicPr>
+                    <pic:cNvPr id="1" name=""/>
+                    <pic:cNvPicPr/>
+                  </pic:nvPicPr>
+                  <pic:blipFill>
+                    <a:blip r:embed="rId12"/>
+                    <a:stretch>
+                      <a:fillRect/>
+                    </a:stretch>
+                  </pic:blipFill>
+                  <pic:spPr>
+                    <a:xfrm>
+                      <a:off x="0" y="0"/>
+                      <a:ext cx="5943600" cy="1402080"/>
+                    </a:xfrm>
+                    <a:prstGeom prst="rect">
+                      <a:avLst/>
+                    </a:prstGeom>
+                  </pic:spPr>
+                </pic:pic>
+              </a:graphicData>
+            </a:graphic>
+          </wp:inline>
+        </w:drawing>
+      </w:r>
+    </w:p>
+    <w:p>
+      <w:pPr>
+        <w:pStyle w:val="NormalWeb"/>
+      </w:pPr>
+    </w:p>
+    <w:p>
+      <w:pPr>
+        <w:pStyle w:val="NormalWeb"/>
+      </w:pPr>
+      <w:r>
+        <w:lastRenderedPageBreak/>
+        <w:t xml:space="preserve">If your version number is 10.11 or lower, use this link: </w:t>
+      </w:r>
+      <w:hyperlink r:id="rId13" w:history="1">
+        <w:r>
+          <w:rPr>
+            <w:rStyle w:val="Hyperlink"/>
+          </w:rPr>
+          <w:t>https://jasp-stats.org/thank-you-3/</w:t>
+        </w:r>
+      </w:hyperlink>
+      <w:r>
+        <w:t xml:space="preserve"> or the click here for El Capitan or lower. </w:t>
+      </w:r>
+    </w:p>
+    <w:p>
+      <w:pPr>
+        <w:pStyle w:val="NormalWeb"/>
+      </w:pPr>
+    </w:p>
+    <w:p>
+      <w:pPr>
+        <w:pStyle w:val="NormalWeb"/>
+      </w:pPr>
+      <w:r>
+        <w:drawing>
+          <wp:inline distT="0" distB="0" distL="0" distR="0" wp14:anchorId="5672BCFB" wp14:editId="62315946">
+            <wp:extent cx="2151446" cy="1846036"/>
+            <wp:effectExtent l="0" t="0" r="0" b="0"/>
+            <wp:docPr id="16" name="Picture 16"/>
+            <wp:cNvGraphicFramePr>
+              <a:graphicFrameLocks xmlns:a="http://schemas.openxmlformats.org/drawingml/2006/main" noChangeAspect="1"/>
+            </wp:cNvGraphicFramePr>
+            <a:graphic xmlns:a="http://schemas.openxmlformats.org/drawingml/2006/main">
+              <a:graphicData uri="http://schemas.openxmlformats.org/drawingml/2006/picture">
+                <pic:pic xmlns:pic="http://schemas.openxmlformats.org/drawingml/2006/picture">
+                  <pic:nvPicPr>
+                    <pic:cNvPr id="1" name=""/>
+                    <pic:cNvPicPr/>
+                  </pic:nvPicPr>
+                  <pic:blipFill>
+                    <a:blip r:embed="rId14"/>
+                    <a:stretch>
+                      <a:fillRect/>
+                    </a:stretch>
+                  </pic:blipFill>
+                  <pic:spPr>
+                    <a:xfrm>
+                      <a:off x="0" y="0"/>
+                      <a:ext cx="2166448" cy="1858909"/>
+                    </a:xfrm>
+                    <a:prstGeom prst="rect">
+                      <a:avLst/>
+                    </a:prstGeom>
+                  </pic:spPr>
+                </pic:pic>
+              </a:graphicData>
+            </a:graphic>
+          </wp:inline>
+        </w:drawing>
+      </w:r>
+    </w:p>
+    <w:p>
+      <w:pPr>
+        <w:pStyle w:val="NormalWeb"/>
+      </w:pPr>
+      <w:r>
+        <w:t xml:space="preserve">Otherwise use </w:t>
+      </w:r>
+      <w:hyperlink r:id="rId15" w:history="1">
+        <w:r>
+          <w:rPr>
+            <w:rStyle w:val="Hyperlink"/>
+          </w:rPr>
+          <w:t>https://jasp-stats.org/thank-you-2/</w:t>
+        </w:r>
+      </w:hyperlink>
+      <w:r>
+        <w:t xml:space="preserve"> or </w:t>
+      </w:r>
+      <w:proofErr w:type="spellStart"/>
+      <w:r>
+        <w:t>clikc</w:t>
+      </w:r>
+      <w:proofErr w:type="spellEnd"/>
+      <w:r>
+        <w:t xml:space="preserve"> JASP for mac on the main page.</w:t>
+      </w:r>
+      <w:bookmarkStart w:id="0" w:name="_GoBack"/>
+      <w:bookmarkEnd w:id="0"/>
+    </w:p>
+    <w:p>
+      <w:pPr>
+        <w:pStyle w:val="NormalWeb"/>
+      </w:pPr>
+      <w:r>
         <w:rPr>
           <w:noProof/>
         </w:rPr>
@@ -273,7 +466,7 @@
                     <pic:cNvPicPr/>
                   </pic:nvPicPr>
                   <pic:blipFill rotWithShape="1">
-                    <a:blip r:embed="rId11"/>
+                    <a:blip r:embed="rId16"/>
                     <a:srcRect l="10836" t="10780" r="11680" b="14147"/>
                     <a:stretch/>
                   </pic:blipFill>
@@ -337,7 +530,7 @@
                     <pic:cNvPicPr/>
                   </pic:nvPicPr>
                   <pic:blipFill>
-                    <a:blip r:embed="rId12"/>
+                    <a:blip r:embed="rId17"/>
                     <a:stretch>
                       <a:fillRect/>
                     </a:stretch>
@@ -388,259 +581,6 @@
             <wp:extent cx="3819970" cy="1828800"/>
             <wp:effectExtent l="0" t="0" r="3175" b="0"/>
             <wp:docPr id="7" name="Picture 7"/>
-            <wp:cNvGraphicFramePr>
-              <a:graphicFrameLocks xmlns:a="http://schemas.openxmlformats.org/drawingml/2006/main" noChangeAspect="1"/>
-            </wp:cNvGraphicFramePr>
-            <a:graphic xmlns:a="http://schemas.openxmlformats.org/drawingml/2006/main">
-              <a:graphicData uri="http://schemas.openxmlformats.org/drawingml/2006/picture">
-                <pic:pic xmlns:pic="http://schemas.openxmlformats.org/drawingml/2006/picture">
-                  <pic:nvPicPr>
-                    <pic:cNvPr id="1" name=""/>
-                    <pic:cNvPicPr/>
-                  </pic:nvPicPr>
-                  <pic:blipFill>
-                    <a:blip r:embed="rId13"/>
-                    <a:stretch>
-                      <a:fillRect/>
-                    </a:stretch>
-                  </pic:blipFill>
-                  <pic:spPr>
-                    <a:xfrm>
-                      <a:off x="0" y="0"/>
-                      <a:ext cx="3819970" cy="1828800"/>
-                    </a:xfrm>
-                    <a:prstGeom prst="rect">
-                      <a:avLst/>
-                    </a:prstGeom>
-                  </pic:spPr>
-                </pic:pic>
-              </a:graphicData>
-            </a:graphic>
-          </wp:inline>
-        </w:drawing>
-      </w:r>
-    </w:p>
-    <w:p>
-      <w:pPr>
-        <w:pStyle w:val="NormalWeb"/>
-      </w:pPr>
-      <w:r>
-        <w:t xml:space="preserve">To </w:t>
-      </w:r>
-      <w:r>
-        <w:t xml:space="preserve">allow your Mac to open JASP, you will need to go to System Preferences. Click on the search icon </w:t>
-      </w:r>
-      <w:r>
-        <w:rPr>
-          <w:noProof/>
-        </w:rPr>
-        <w:drawing>
-          <wp:inline distT="0" distB="0" distL="0" distR="0" wp14:anchorId="38C2D359" wp14:editId="705EFBF9">
-            <wp:extent cx="746312" cy="228600"/>
-            <wp:effectExtent l="0" t="0" r="3175" b="0"/>
-            <wp:docPr id="8" name="Picture 8"/>
-            <wp:cNvGraphicFramePr>
-              <a:graphicFrameLocks xmlns:a="http://schemas.openxmlformats.org/drawingml/2006/main" noChangeAspect="1"/>
-            </wp:cNvGraphicFramePr>
-            <a:graphic xmlns:a="http://schemas.openxmlformats.org/drawingml/2006/main">
-              <a:graphicData uri="http://schemas.openxmlformats.org/drawingml/2006/picture">
-                <pic:pic xmlns:pic="http://schemas.openxmlformats.org/drawingml/2006/picture">
-                  <pic:nvPicPr>
-                    <pic:cNvPr id="1" name=""/>
-                    <pic:cNvPicPr/>
-                  </pic:nvPicPr>
-                  <pic:blipFill>
-                    <a:blip r:embed="rId14"/>
-                    <a:stretch>
-                      <a:fillRect/>
-                    </a:stretch>
-                  </pic:blipFill>
-                  <pic:spPr>
-                    <a:xfrm>
-                      <a:off x="0" y="0"/>
-                      <a:ext cx="746312" cy="228600"/>
-                    </a:xfrm>
-                    <a:prstGeom prst="rect">
-                      <a:avLst/>
-                    </a:prstGeom>
-                  </pic:spPr>
-                </pic:pic>
-              </a:graphicData>
-            </a:graphic>
-          </wp:inline>
-        </w:drawing>
-      </w:r>
-      <w:r>
-        <w:t xml:space="preserve"> in the upper right hand corner of your Mac. </w:t>
-      </w:r>
-    </w:p>
-    <w:p>
-      <w:pPr>
-        <w:pStyle w:val="NormalWeb"/>
-      </w:pPr>
-      <w:r>
-        <w:t xml:space="preserve">Start typing system … to see system preferences and click on the first option. </w:t>
-      </w:r>
-    </w:p>
-    <w:p>
-      <w:pPr>
-        <w:pStyle w:val="NormalWeb"/>
-        <w:jc w:val="center"/>
-      </w:pPr>
-      <w:r>
-        <w:rPr>
-          <w:noProof/>
-        </w:rPr>
-        <w:lastRenderedPageBreak/>
-        <w:drawing>
-          <wp:inline distT="0" distB="0" distL="0" distR="0" wp14:anchorId="4C4EFE36" wp14:editId="107FEE1E">
-            <wp:extent cx="2204484" cy="914400"/>
-            <wp:effectExtent l="0" t="0" r="5715" b="0"/>
-            <wp:docPr id="9" name="Picture 9"/>
-            <wp:cNvGraphicFramePr>
-              <a:graphicFrameLocks xmlns:a="http://schemas.openxmlformats.org/drawingml/2006/main" noChangeAspect="1"/>
-            </wp:cNvGraphicFramePr>
-            <a:graphic xmlns:a="http://schemas.openxmlformats.org/drawingml/2006/main">
-              <a:graphicData uri="http://schemas.openxmlformats.org/drawingml/2006/picture">
-                <pic:pic xmlns:pic="http://schemas.openxmlformats.org/drawingml/2006/picture">
-                  <pic:nvPicPr>
-                    <pic:cNvPr id="1" name=""/>
-                    <pic:cNvPicPr/>
-                  </pic:nvPicPr>
-                  <pic:blipFill>
-                    <a:blip r:embed="rId15"/>
-                    <a:stretch>
-                      <a:fillRect/>
-                    </a:stretch>
-                  </pic:blipFill>
-                  <pic:spPr>
-                    <a:xfrm>
-                      <a:off x="0" y="0"/>
-                      <a:ext cx="2204484" cy="914400"/>
-                    </a:xfrm>
-                    <a:prstGeom prst="rect">
-                      <a:avLst/>
-                    </a:prstGeom>
-                  </pic:spPr>
-                </pic:pic>
-              </a:graphicData>
-            </a:graphic>
-          </wp:inline>
-        </w:drawing>
-      </w:r>
-    </w:p>
-    <w:p>
-      <w:pPr>
-        <w:pStyle w:val="NormalWeb"/>
-      </w:pPr>
-      <w:r>
-        <w:t xml:space="preserve">In the top row, click on security and privacy </w:t>
-      </w:r>
-      <w:r>
-        <w:rPr>
-          <w:noProof/>
-        </w:rPr>
-        <w:drawing>
-          <wp:inline distT="0" distB="0" distL="0" distR="0" wp14:anchorId="194BD259" wp14:editId="2E6FCCC5">
-            <wp:extent cx="406400" cy="457200"/>
-            <wp:effectExtent l="0" t="0" r="0" b="0"/>
-            <wp:docPr id="10" name="Picture 10"/>
-            <wp:cNvGraphicFramePr>
-              <a:graphicFrameLocks xmlns:a="http://schemas.openxmlformats.org/drawingml/2006/main" noChangeAspect="1"/>
-            </wp:cNvGraphicFramePr>
-            <a:graphic xmlns:a="http://schemas.openxmlformats.org/drawingml/2006/main">
-              <a:graphicData uri="http://schemas.openxmlformats.org/drawingml/2006/picture">
-                <pic:pic xmlns:pic="http://schemas.openxmlformats.org/drawingml/2006/picture">
-                  <pic:nvPicPr>
-                    <pic:cNvPr id="1" name=""/>
-                    <pic:cNvPicPr/>
-                  </pic:nvPicPr>
-                  <pic:blipFill>
-                    <a:blip r:embed="rId16"/>
-                    <a:stretch>
-                      <a:fillRect/>
-                    </a:stretch>
-                  </pic:blipFill>
-                  <pic:spPr>
-                    <a:xfrm>
-                      <a:off x="0" y="0"/>
-                      <a:ext cx="406400" cy="457200"/>
-                    </a:xfrm>
-                    <a:prstGeom prst="rect">
-                      <a:avLst/>
-                    </a:prstGeom>
-                  </pic:spPr>
-                </pic:pic>
-              </a:graphicData>
-            </a:graphic>
-          </wp:inline>
-        </w:drawing>
-      </w:r>
-      <w:r>
-        <w:t>. Because you just tried to open JASP, you should see this message:</w:t>
-      </w:r>
-    </w:p>
-    <w:p>
-      <w:pPr>
-        <w:pStyle w:val="NormalWeb"/>
-      </w:pPr>
-      <w:r>
-        <w:rPr>
-          <w:noProof/>
-        </w:rPr>
-        <w:drawing>
-          <wp:inline distT="0" distB="0" distL="0" distR="0" wp14:anchorId="34DF3795" wp14:editId="4F3BBAE0">
-            <wp:extent cx="5943600" cy="1343025"/>
-            <wp:effectExtent l="0" t="0" r="0" b="3175"/>
-            <wp:docPr id="11" name="Picture 11"/>
-            <wp:cNvGraphicFramePr>
-              <a:graphicFrameLocks xmlns:a="http://schemas.openxmlformats.org/drawingml/2006/main" noChangeAspect="1"/>
-            </wp:cNvGraphicFramePr>
-            <a:graphic xmlns:a="http://schemas.openxmlformats.org/drawingml/2006/main">
-              <a:graphicData uri="http://schemas.openxmlformats.org/drawingml/2006/picture">
-                <pic:pic xmlns:pic="http://schemas.openxmlformats.org/drawingml/2006/picture">
-                  <pic:nvPicPr>
-                    <pic:cNvPr id="1" name=""/>
-                    <pic:cNvPicPr/>
-                  </pic:nvPicPr>
-                  <pic:blipFill>
-                    <a:blip r:embed="rId17"/>
-                    <a:stretch>
-                      <a:fillRect/>
-                    </a:stretch>
-                  </pic:blipFill>
-                  <pic:spPr>
-                    <a:xfrm>
-                      <a:off x="0" y="0"/>
-                      <a:ext cx="5943600" cy="1343025"/>
-                    </a:xfrm>
-                    <a:prstGeom prst="rect">
-                      <a:avLst/>
-                    </a:prstGeom>
-                  </pic:spPr>
-                </pic:pic>
-              </a:graphicData>
-            </a:graphic>
-          </wp:inline>
-        </w:drawing>
-      </w:r>
-    </w:p>
-    <w:p>
-      <w:pPr>
-        <w:pStyle w:val="NormalWeb"/>
-      </w:pPr>
-      <w:r>
-        <w:t xml:space="preserve">Click open anyway </w:t>
-      </w:r>
-      <w:r>
-        <w:rPr>
-          <w:noProof/>
-        </w:rPr>
-        <w:drawing>
-          <wp:inline distT="0" distB="0" distL="0" distR="0" wp14:anchorId="5030CC41" wp14:editId="70207CCA">
-            <wp:extent cx="1002182" cy="182880"/>
-            <wp:effectExtent l="0" t="0" r="1270" b="0"/>
-            <wp:docPr id="12" name="Picture 12"/>
             <wp:cNvGraphicFramePr>
               <a:graphicFrameLocks xmlns:a="http://schemas.openxmlformats.org/drawingml/2006/main" noChangeAspect="1"/>
             </wp:cNvGraphicFramePr>
@@ -660,7 +600,7 @@
                   <pic:spPr>
                     <a:xfrm>
                       <a:off x="0" y="0"/>
-                      <a:ext cx="1002182" cy="182880"/>
+                      <a:ext cx="3819970" cy="1828800"/>
                     </a:xfrm>
                     <a:prstGeom prst="rect">
                       <a:avLst/>
@@ -672,35 +612,26 @@
           </wp:inline>
         </w:drawing>
       </w:r>
-      <w:r>
-        <w:t>.</w:t>
-      </w:r>
-    </w:p>
-    <w:p>
-      <w:pPr>
-        <w:pStyle w:val="NormalWeb"/>
-      </w:pPr>
-      <w:r>
-        <w:t>You should now get this message about JASP from an unidentified developer:</w:t>
-      </w:r>
-    </w:p>
-    <w:p>
-      <w:pPr>
-        <w:pStyle w:val="NormalWeb"/>
-        <w:jc w:val="center"/>
-      </w:pPr>
-      <w:r>
-        <w:t xml:space="preserve"> </w:t>
+    </w:p>
+    <w:p>
+      <w:pPr>
+        <w:pStyle w:val="NormalWeb"/>
+      </w:pPr>
+      <w:r>
+        <w:t xml:space="preserve">To </w:t>
+      </w:r>
+      <w:r>
+        <w:t xml:space="preserve">allow your Mac to open JASP, you will need to go to System Preferences. Click on the search icon </w:t>
       </w:r>
       <w:r>
         <w:rPr>
           <w:noProof/>
         </w:rPr>
         <w:drawing>
-          <wp:inline distT="0" distB="0" distL="0" distR="0" wp14:anchorId="04CF78B0" wp14:editId="680CCA63">
-            <wp:extent cx="3939654" cy="1828800"/>
-            <wp:effectExtent l="0" t="0" r="0" b="0"/>
-            <wp:docPr id="13" name="Picture 13"/>
+          <wp:inline distT="0" distB="0" distL="0" distR="0" wp14:anchorId="38C2D359" wp14:editId="705EFBF9">
+            <wp:extent cx="746312" cy="228600"/>
+            <wp:effectExtent l="0" t="0" r="3175" b="0"/>
+            <wp:docPr id="8" name="Picture 8"/>
             <wp:cNvGraphicFramePr>
               <a:graphicFrameLocks xmlns:a="http://schemas.openxmlformats.org/drawingml/2006/main" noChangeAspect="1"/>
             </wp:cNvGraphicFramePr>
@@ -720,7 +651,7 @@
                   <pic:spPr>
                     <a:xfrm>
                       <a:off x="0" y="0"/>
-                      <a:ext cx="3939654" cy="1828800"/>
+                      <a:ext cx="746312" cy="228600"/>
                     </a:xfrm>
                     <a:prstGeom prst="rect">
                       <a:avLst/>
@@ -732,23 +663,33 @@
           </wp:inline>
         </w:drawing>
       </w:r>
-    </w:p>
-    <w:p>
-      <w:pPr>
-        <w:pStyle w:val="NormalWeb"/>
-      </w:pPr>
-      <w:r>
-        <w:t xml:space="preserve">Click open </w:t>
-      </w:r>
+      <w:r>
+        <w:t xml:space="preserve"> in the upper right hand corner of your Mac. </w:t>
+      </w:r>
+    </w:p>
+    <w:p>
+      <w:pPr>
+        <w:pStyle w:val="NormalWeb"/>
+      </w:pPr>
+      <w:r>
+        <w:t xml:space="preserve">Start typing system … to see system preferences and click on the first option. </w:t>
+      </w:r>
+    </w:p>
+    <w:p>
+      <w:pPr>
+        <w:pStyle w:val="NormalWeb"/>
+        <w:jc w:val="center"/>
+      </w:pPr>
       <w:r>
         <w:rPr>
           <w:noProof/>
         </w:rPr>
+        <w:lastRenderedPageBreak/>
         <w:drawing>
-          <wp:inline distT="0" distB="0" distL="0" distR="0" wp14:anchorId="51C9F2FB" wp14:editId="3067E36E">
-            <wp:extent cx="670560" cy="182880"/>
-            <wp:effectExtent l="0" t="0" r="2540" b="0"/>
-            <wp:docPr id="14" name="Picture 14"/>
+          <wp:inline distT="0" distB="0" distL="0" distR="0" wp14:anchorId="4C4EFE36" wp14:editId="107FEE1E">
+            <wp:extent cx="2204484" cy="914400"/>
+            <wp:effectExtent l="0" t="0" r="5715" b="0"/>
+            <wp:docPr id="9" name="Picture 9"/>
             <wp:cNvGraphicFramePr>
               <a:graphicFrameLocks xmlns:a="http://schemas.openxmlformats.org/drawingml/2006/main" noChangeAspect="1"/>
             </wp:cNvGraphicFramePr>
@@ -768,6 +709,258 @@
                   <pic:spPr>
                     <a:xfrm>
                       <a:off x="0" y="0"/>
+                      <a:ext cx="2204484" cy="914400"/>
+                    </a:xfrm>
+                    <a:prstGeom prst="rect">
+                      <a:avLst/>
+                    </a:prstGeom>
+                  </pic:spPr>
+                </pic:pic>
+              </a:graphicData>
+            </a:graphic>
+          </wp:inline>
+        </w:drawing>
+      </w:r>
+    </w:p>
+    <w:p>
+      <w:pPr>
+        <w:pStyle w:val="NormalWeb"/>
+      </w:pPr>
+      <w:r>
+        <w:t xml:space="preserve">In the top row, click on security and privacy </w:t>
+      </w:r>
+      <w:r>
+        <w:rPr>
+          <w:noProof/>
+        </w:rPr>
+        <w:drawing>
+          <wp:inline distT="0" distB="0" distL="0" distR="0" wp14:anchorId="194BD259" wp14:editId="2E6FCCC5">
+            <wp:extent cx="406400" cy="457200"/>
+            <wp:effectExtent l="0" t="0" r="0" b="0"/>
+            <wp:docPr id="10" name="Picture 10"/>
+            <wp:cNvGraphicFramePr>
+              <a:graphicFrameLocks xmlns:a="http://schemas.openxmlformats.org/drawingml/2006/main" noChangeAspect="1"/>
+            </wp:cNvGraphicFramePr>
+            <a:graphic xmlns:a="http://schemas.openxmlformats.org/drawingml/2006/main">
+              <a:graphicData uri="http://schemas.openxmlformats.org/drawingml/2006/picture">
+                <pic:pic xmlns:pic="http://schemas.openxmlformats.org/drawingml/2006/picture">
+                  <pic:nvPicPr>
+                    <pic:cNvPr id="1" name=""/>
+                    <pic:cNvPicPr/>
+                  </pic:nvPicPr>
+                  <pic:blipFill>
+                    <a:blip r:embed="rId21"/>
+                    <a:stretch>
+                      <a:fillRect/>
+                    </a:stretch>
+                  </pic:blipFill>
+                  <pic:spPr>
+                    <a:xfrm>
+                      <a:off x="0" y="0"/>
+                      <a:ext cx="406400" cy="457200"/>
+                    </a:xfrm>
+                    <a:prstGeom prst="rect">
+                      <a:avLst/>
+                    </a:prstGeom>
+                  </pic:spPr>
+                </pic:pic>
+              </a:graphicData>
+            </a:graphic>
+          </wp:inline>
+        </w:drawing>
+      </w:r>
+      <w:r>
+        <w:t>. Because you just tried to open JASP, you should see this message:</w:t>
+      </w:r>
+    </w:p>
+    <w:p>
+      <w:pPr>
+        <w:pStyle w:val="NormalWeb"/>
+      </w:pPr>
+      <w:r>
+        <w:rPr>
+          <w:noProof/>
+        </w:rPr>
+        <w:drawing>
+          <wp:inline distT="0" distB="0" distL="0" distR="0" wp14:anchorId="34DF3795" wp14:editId="4F3BBAE0">
+            <wp:extent cx="5943600" cy="1343025"/>
+            <wp:effectExtent l="0" t="0" r="0" b="3175"/>
+            <wp:docPr id="11" name="Picture 11"/>
+            <wp:cNvGraphicFramePr>
+              <a:graphicFrameLocks xmlns:a="http://schemas.openxmlformats.org/drawingml/2006/main" noChangeAspect="1"/>
+            </wp:cNvGraphicFramePr>
+            <a:graphic xmlns:a="http://schemas.openxmlformats.org/drawingml/2006/main">
+              <a:graphicData uri="http://schemas.openxmlformats.org/drawingml/2006/picture">
+                <pic:pic xmlns:pic="http://schemas.openxmlformats.org/drawingml/2006/picture">
+                  <pic:nvPicPr>
+                    <pic:cNvPr id="1" name=""/>
+                    <pic:cNvPicPr/>
+                  </pic:nvPicPr>
+                  <pic:blipFill>
+                    <a:blip r:embed="rId22"/>
+                    <a:stretch>
+                      <a:fillRect/>
+                    </a:stretch>
+                  </pic:blipFill>
+                  <pic:spPr>
+                    <a:xfrm>
+                      <a:off x="0" y="0"/>
+                      <a:ext cx="5943600" cy="1343025"/>
+                    </a:xfrm>
+                    <a:prstGeom prst="rect">
+                      <a:avLst/>
+                    </a:prstGeom>
+                  </pic:spPr>
+                </pic:pic>
+              </a:graphicData>
+            </a:graphic>
+          </wp:inline>
+        </w:drawing>
+      </w:r>
+    </w:p>
+    <w:p>
+      <w:pPr>
+        <w:pStyle w:val="NormalWeb"/>
+      </w:pPr>
+      <w:r>
+        <w:t xml:space="preserve">Click open anyway </w:t>
+      </w:r>
+      <w:r>
+        <w:rPr>
+          <w:noProof/>
+        </w:rPr>
+        <w:drawing>
+          <wp:inline distT="0" distB="0" distL="0" distR="0" wp14:anchorId="5030CC41" wp14:editId="70207CCA">
+            <wp:extent cx="1002182" cy="182880"/>
+            <wp:effectExtent l="0" t="0" r="1270" b="0"/>
+            <wp:docPr id="12" name="Picture 12"/>
+            <wp:cNvGraphicFramePr>
+              <a:graphicFrameLocks xmlns:a="http://schemas.openxmlformats.org/drawingml/2006/main" noChangeAspect="1"/>
+            </wp:cNvGraphicFramePr>
+            <a:graphic xmlns:a="http://schemas.openxmlformats.org/drawingml/2006/main">
+              <a:graphicData uri="http://schemas.openxmlformats.org/drawingml/2006/picture">
+                <pic:pic xmlns:pic="http://schemas.openxmlformats.org/drawingml/2006/picture">
+                  <pic:nvPicPr>
+                    <pic:cNvPr id="1" name=""/>
+                    <pic:cNvPicPr/>
+                  </pic:nvPicPr>
+                  <pic:blipFill>
+                    <a:blip r:embed="rId23"/>
+                    <a:stretch>
+                      <a:fillRect/>
+                    </a:stretch>
+                  </pic:blipFill>
+                  <pic:spPr>
+                    <a:xfrm>
+                      <a:off x="0" y="0"/>
+                      <a:ext cx="1002182" cy="182880"/>
+                    </a:xfrm>
+                    <a:prstGeom prst="rect">
+                      <a:avLst/>
+                    </a:prstGeom>
+                  </pic:spPr>
+                </pic:pic>
+              </a:graphicData>
+            </a:graphic>
+          </wp:inline>
+        </w:drawing>
+      </w:r>
+      <w:r>
+        <w:t>.</w:t>
+      </w:r>
+    </w:p>
+    <w:p>
+      <w:pPr>
+        <w:pStyle w:val="NormalWeb"/>
+      </w:pPr>
+      <w:r>
+        <w:t>You should now get this message about JASP from an unidentified developer:</w:t>
+      </w:r>
+    </w:p>
+    <w:p>
+      <w:pPr>
+        <w:pStyle w:val="NormalWeb"/>
+        <w:jc w:val="center"/>
+      </w:pPr>
+      <w:r>
+        <w:t xml:space="preserve"> </w:t>
+      </w:r>
+      <w:r>
+        <w:rPr>
+          <w:noProof/>
+        </w:rPr>
+        <w:drawing>
+          <wp:inline distT="0" distB="0" distL="0" distR="0" wp14:anchorId="04CF78B0" wp14:editId="680CCA63">
+            <wp:extent cx="3939654" cy="1828800"/>
+            <wp:effectExtent l="0" t="0" r="0" b="0"/>
+            <wp:docPr id="13" name="Picture 13"/>
+            <wp:cNvGraphicFramePr>
+              <a:graphicFrameLocks xmlns:a="http://schemas.openxmlformats.org/drawingml/2006/main" noChangeAspect="1"/>
+            </wp:cNvGraphicFramePr>
+            <a:graphic xmlns:a="http://schemas.openxmlformats.org/drawingml/2006/main">
+              <a:graphicData uri="http://schemas.openxmlformats.org/drawingml/2006/picture">
+                <pic:pic xmlns:pic="http://schemas.openxmlformats.org/drawingml/2006/picture">
+                  <pic:nvPicPr>
+                    <pic:cNvPr id="1" name=""/>
+                    <pic:cNvPicPr/>
+                  </pic:nvPicPr>
+                  <pic:blipFill>
+                    <a:blip r:embed="rId24"/>
+                    <a:stretch>
+                      <a:fillRect/>
+                    </a:stretch>
+                  </pic:blipFill>
+                  <pic:spPr>
+                    <a:xfrm>
+                      <a:off x="0" y="0"/>
+                      <a:ext cx="3939654" cy="1828800"/>
+                    </a:xfrm>
+                    <a:prstGeom prst="rect">
+                      <a:avLst/>
+                    </a:prstGeom>
+                  </pic:spPr>
+                </pic:pic>
+              </a:graphicData>
+            </a:graphic>
+          </wp:inline>
+        </w:drawing>
+      </w:r>
+    </w:p>
+    <w:p>
+      <w:pPr>
+        <w:pStyle w:val="NormalWeb"/>
+      </w:pPr>
+      <w:r>
+        <w:t xml:space="preserve">Click open </w:t>
+      </w:r>
+      <w:r>
+        <w:rPr>
+          <w:noProof/>
+        </w:rPr>
+        <w:drawing>
+          <wp:inline distT="0" distB="0" distL="0" distR="0" wp14:anchorId="51C9F2FB" wp14:editId="3067E36E">
+            <wp:extent cx="670560" cy="182880"/>
+            <wp:effectExtent l="0" t="0" r="2540" b="0"/>
+            <wp:docPr id="14" name="Picture 14"/>
+            <wp:cNvGraphicFramePr>
+              <a:graphicFrameLocks xmlns:a="http://schemas.openxmlformats.org/drawingml/2006/main" noChangeAspect="1"/>
+            </wp:cNvGraphicFramePr>
+            <a:graphic xmlns:a="http://schemas.openxmlformats.org/drawingml/2006/main">
+              <a:graphicData uri="http://schemas.openxmlformats.org/drawingml/2006/picture">
+                <pic:pic xmlns:pic="http://schemas.openxmlformats.org/drawingml/2006/picture">
+                  <pic:nvPicPr>
+                    <pic:cNvPr id="1" name=""/>
+                    <pic:cNvPicPr/>
+                  </pic:nvPicPr>
+                  <pic:blipFill>
+                    <a:blip r:embed="rId25"/>
+                    <a:stretch>
+                      <a:fillRect/>
+                    </a:stretch>
+                  </pic:blipFill>
+                  <pic:spPr>
+                    <a:xfrm>
+                      <a:off x="0" y="0"/>
                       <a:ext cx="670560" cy="182880"/>
                     </a:xfrm>
                     <a:prstGeom prst="rect">
@@ -791,8 +984,6 @@
       <w:r>
         <w:t xml:space="preserve">JASP should now open. You should not have to do this process again unless you install a new version. </w:t>
       </w:r>
-      <w:bookmarkStart w:id="0" w:name="_GoBack"/>
-      <w:bookmarkEnd w:id="0"/>
     </w:p>
     <w:p>
       <w:pPr>
@@ -810,9 +1001,9 @@
     </w:p>
     <w:p/>
     <w:sectPr>
-      <w:headerReference w:type="default" r:id="rId21"/>
-      <w:footerReference w:type="even" r:id="rId22"/>
-      <w:footerReference w:type="default" r:id="rId23"/>
+      <w:headerReference w:type="default" r:id="rId26"/>
+      <w:footerReference w:type="even" r:id="rId27"/>
+      <w:footerReference w:type="default" r:id="rId28"/>
       <w:pgSz w:w="12240" w:h="15840"/>
       <w:pgMar w:top="1440" w:right="1440" w:bottom="1440" w:left="1440" w:header="720" w:footer="720" w:gutter="0"/>
       <w:cols w:space="720"/>

</xml_diff>